<commit_message>
Adding Module Week 2 file
</commit_message>
<xml_diff>
--- a/module-1/DAkimov_Assingment1_2.docx
+++ b/module-1/DAkimov_Assingment1_2.docx
@@ -290,9 +290,62 @@
       </w:pPr>
     </w:p>
     <w:p/>
-    <w:p>
+    <w:p/>
+    <w:p/>
+    <w:p/>
+    <w:p/>
+    <w:p/>
+    <w:p/>
+    <w:p>
+      <w:pPr>
+        <w:jc w:val="center"/>
+      </w:pPr>
       <w:r>
         <w:lastRenderedPageBreak/>
+        <w:t>https://github.com/Fraustika/csd-325.git</w:t>
+      </w:r>
+    </w:p>
+    <w:p>
+      <w:r>
+        <w:drawing>
+          <wp:inline distT="0" distB="0" distL="0" distR="0" wp14:anchorId="702F809F" wp14:editId="79D44CE2">
+            <wp:extent cx="5943600" cy="978535"/>
+            <wp:effectExtent l="0" t="0" r="0" b="0"/>
+            <wp:docPr id="1381654276" name="Picture 1" descr="A screenshot of a computer&#10;&#10;Description automatically generated"/>
+            <wp:cNvGraphicFramePr>
+              <a:graphicFrameLocks xmlns:a="http://schemas.openxmlformats.org/drawingml/2006/main" noChangeAspect="1"/>
+            </wp:cNvGraphicFramePr>
+            <a:graphic xmlns:a="http://schemas.openxmlformats.org/drawingml/2006/main">
+              <a:graphicData uri="http://schemas.openxmlformats.org/drawingml/2006/picture">
+                <pic:pic xmlns:pic="http://schemas.openxmlformats.org/drawingml/2006/picture">
+                  <pic:nvPicPr>
+                    <pic:cNvPr id="1381654276" name="Picture 1" descr="A screenshot of a computer&#10;&#10;Description automatically generated"/>
+                    <pic:cNvPicPr/>
+                  </pic:nvPicPr>
+                  <pic:blipFill>
+                    <a:blip r:embed="rId4"/>
+                    <a:stretch>
+                      <a:fillRect/>
+                    </a:stretch>
+                  </pic:blipFill>
+                  <pic:spPr>
+                    <a:xfrm>
+                      <a:off x="0" y="0"/>
+                      <a:ext cx="5943600" cy="978535"/>
+                    </a:xfrm>
+                    <a:prstGeom prst="rect">
+                      <a:avLst/>
+                    </a:prstGeom>
+                  </pic:spPr>
+                </pic:pic>
+              </a:graphicData>
+            </a:graphic>
+          </wp:inline>
+        </w:drawing>
+      </w:r>
+    </w:p>
+    <w:p>
+      <w:r>
         <w:drawing>
           <wp:inline distT="0" distB="0" distL="0" distR="0" wp14:anchorId="6327171B" wp14:editId="1E567EA8">
             <wp:extent cx="5943600" cy="2548255"/>
@@ -309,7 +362,7 @@
                     <pic:cNvPicPr/>
                   </pic:nvPicPr>
                   <pic:blipFill>
-                    <a:blip r:embed="rId4"/>
+                    <a:blip r:embed="rId5"/>
                     <a:stretch>
                       <a:fillRect/>
                     </a:stretch>
@@ -328,6 +381,35 @@
             </a:graphic>
           </wp:inline>
         </w:drawing>
+      </w:r>
+    </w:p>
+    <w:p>
+      <w:pPr>
+        <w:ind w:left="0"/>
+      </w:pPr>
+      <w:r>
+        <w:t xml:space="preserve">(I had to add “py” within the name because I have another class that I already created the same thing with the same name, so py is short for python </w:t>
+      </w:r>
+      <w:r>
+        <w:rPr>
+          <mc:AlternateContent>
+            <mc:Choice Requires="w16se"/>
+            <mc:Fallback>
+              <w:rFonts w:ascii="Segoe UI Emoji" w:eastAsia="Segoe UI Emoji" w:hAnsi="Segoe UI Emoji" w:cs="Segoe UI Emoji"/>
+            </mc:Fallback>
+          </mc:AlternateContent>
+        </w:rPr>
+        <mc:AlternateContent>
+          <mc:Choice Requires="w16se">
+            <w16se:symEx w16se:font="Segoe UI Emoji" w16se:char="1F60A"/>
+          </mc:Choice>
+          <mc:Fallback>
+            <w:t>😊</w:t>
+          </mc:Fallback>
+        </mc:AlternateContent>
+      </w:r>
+      <w:r>
+        <w:t>)</w:t>
       </w:r>
     </w:p>
     <w:sectPr>

</xml_diff>